<commit_message>
git link updated in Specification Document
</commit_message>
<xml_diff>
--- a/Specifications.docx
+++ b/Specifications.docx
@@ -378,6 +378,63 @@
         </w:rPr>
         <w:t>Data Structures</w:t>
       </w:r>
+    </w:p>
+    <w:p>
+      <w:pPr>
+        <w:pStyle w:val="ListParagraph"/>
+        <w:ind w:left="1440"/>
+        <w:rPr>
+          <w:sz w:val="24"/>
+          <w:szCs w:val="24"/>
+        </w:rPr>
+      </w:pPr>
+    </w:p>
+    <w:p>
+      <w:pPr>
+        <w:rPr>
+          <w:b/>
+          <w:sz w:val="32"/>
+          <w:szCs w:val="32"/>
+        </w:rPr>
+      </w:pPr>
+      <w:proofErr w:type="spellStart"/>
+      <w:r>
+        <w:rPr>
+          <w:b/>
+          <w:sz w:val="32"/>
+          <w:szCs w:val="32"/>
+        </w:rPr>
+        <w:t>Git</w:t>
+      </w:r>
+      <w:proofErr w:type="spellEnd"/>
+      <w:r>
+        <w:rPr>
+          <w:b/>
+          <w:sz w:val="32"/>
+          <w:szCs w:val="32"/>
+        </w:rPr>
+        <w:t xml:space="preserve"> Hub Link:</w:t>
+      </w:r>
+    </w:p>
+    <w:p>
+      <w:pPr>
+        <w:rPr>
+          <w:b/>
+          <w:sz w:val="32"/>
+          <w:szCs w:val="32"/>
+        </w:rPr>
+      </w:pPr>
+      <w:hyperlink r:id="rId5" w:history="1">
+        <w:r>
+          <w:rPr>
+            <w:rStyle w:val="Hyperlink"/>
+            <w:b/>
+            <w:sz w:val="32"/>
+            <w:szCs w:val="32"/>
+          </w:rPr>
+          <w:t>https://github.com/govardhan71/SimpleLearnPhase-1_Project.git</w:t>
+        </w:r>
+      </w:hyperlink>
     </w:p>
     <w:p>
       <w:pPr>
@@ -1384,6 +1441,13 @@
   </w:num>
   <w:num w:numId="3">
     <w:abstractNumId w:val="0"/>
+    <w:lvlOverride w:ilvl="0">
+      <w:lvl w:ilvl="0">
+        <w:numFmt w:val="decimal"/>
+        <w:lvlText w:val=""/>
+        <w:lvlJc w:val="left"/>
+      </w:lvl>
+    </w:lvlOverride>
     <w:lvlOverride w:ilvl="1">
       <w:lvl w:ilvl="1">
         <w:numFmt w:val="bullet"/>
@@ -1404,6 +1468,13 @@
   </w:num>
   <w:num w:numId="4">
     <w:abstractNumId w:val="0"/>
+    <w:lvlOverride w:ilvl="0">
+      <w:lvl w:ilvl="0">
+        <w:numFmt w:val="decimal"/>
+        <w:lvlText w:val=""/>
+        <w:lvlJc w:val="left"/>
+      </w:lvl>
+    </w:lvlOverride>
     <w:lvlOverride w:ilvl="1">
       <w:lvl w:ilvl="1">
         <w:numFmt w:val="bullet"/>
@@ -1675,6 +1746,17 @@
       <w:ind w:left="720"/>
       <w:contextualSpacing/>
     </w:pPr>
+  </w:style>
+  <w:style w:type="character" w:styleId="Hyperlink">
+    <w:name w:val="Hyperlink"/>
+    <w:basedOn w:val="DefaultParagraphFont"/>
+    <w:uiPriority w:val="99"/>
+    <w:unhideWhenUsed/>
+    <w:rsid w:val="00506AC8"/>
+    <w:rPr>
+      <w:color w:val="0000FF" w:themeColor="hyperlink"/>
+      <w:u w:val="single"/>
+    </w:rPr>
   </w:style>
 </w:styles>
 </file>

</xml_diff>